<commit_message>
Zaczęto opis instrukcji 4 - pętle
</commit_message>
<xml_diff>
--- a/Cw4 petle/PiWDP4 Petle.docx
+++ b/Cw4 petle/PiWDP4 Petle.docx
@@ -2098,7 +2098,7 @@
         <w:t xml:space="preserve">Celem ćwiczenia jest zapoznanie się z </w:t>
       </w:r>
       <w:r>
-        <w:t xml:space="preserve">podstawową obsługą środowiska </w:t>
+        <w:t xml:space="preserve">działaniem i zastosowaniem pętli programowych w środowisku </w:t>
       </w:r>
       <w:proofErr w:type="spellStart"/>
       <w:r>
@@ -2124,11 +2124,14 @@
         <w:jc w:val="both"/>
       </w:pPr>
       <w:r>
-        <w:t xml:space="preserve">Poznanie właściwości i zastosowania struktury wyboru </w:t>
+        <w:t xml:space="preserve">Poznanie właściwości i zastosowania </w:t>
+      </w:r>
+      <w:r>
+        <w:t xml:space="preserve">pętli </w:t>
       </w:r>
       <w:proofErr w:type="spellStart"/>
       <w:r>
-        <w:t>Case</w:t>
+        <w:t>While</w:t>
       </w:r>
       <w:proofErr w:type="spellEnd"/>
     </w:p>
@@ -2147,7 +2150,25 @@
         <w:jc w:val="both"/>
       </w:pPr>
       <w:r>
-        <w:t>Praca w projekcie</w:t>
+        <w:t>Poznanie właściwości i zastosowania pętli For</w:t>
+      </w:r>
+    </w:p>
+    <w:p>
+      <w:pPr>
+        <w:numPr>
+          <w:ilvl w:val="0"/>
+          <w:numId w:val="5"/>
+        </w:numPr>
+        <w:tabs>
+          <w:tab w:val="clear" w:pos="1068"/>
+          <w:tab w:val="num" w:pos="360"/>
+        </w:tabs>
+        <w:spacing w:line="360" w:lineRule="auto"/>
+        <w:ind w:left="360"/>
+        <w:jc w:val="both"/>
+      </w:pPr>
+      <w:r>
+        <w:t>Poznanie struktur sekwencyjnych</w:t>
       </w:r>
     </w:p>
     <w:p>
@@ -2183,6 +2204,198 @@
     </w:p>
     <w:p>
       <w:pPr>
+        <w:spacing w:line="360" w:lineRule="auto"/>
+        <w:ind w:firstLine="708"/>
+        <w:jc w:val="both"/>
+      </w:pPr>
+      <w:bookmarkStart w:id="2" w:name="_Ref427667032"/>
+      <w:r>
+        <w:t xml:space="preserve">Pętle w środowisku </w:t>
+      </w:r>
+      <w:proofErr w:type="spellStart"/>
+      <w:r>
+        <w:t>LabVIEW</w:t>
+      </w:r>
+      <w:proofErr w:type="spellEnd"/>
+      <w:r>
+        <w:t xml:space="preserve"> są zamkniętymi obszarami otaczającymi fragment kodu, który ma być wykonywany wielokrotnie. </w:t>
+      </w:r>
+      <w:r>
+        <w:rPr>
+          <w:b/>
+          <w:u w:val="single"/>
+        </w:rPr>
+        <w:t xml:space="preserve">Indeksowanie </w:t>
+      </w:r>
+      <w:r>
+        <w:rPr>
+          <w:b/>
+          <w:u w:val="single"/>
+        </w:rPr>
+        <w:t>pętli (tak samo jak indeksowanie wektorów) zaczyna się od wartości 0!</w:t>
+      </w:r>
+      <w:r>
+        <w:t xml:space="preserve"> </w:t>
+      </w:r>
+      <w:r>
+        <w:t>Wejścia i wyjścia pętli nazywamy tunelami odpowiednio wejściowymi i wyjściowymi. Istnieją cztery typy tuneli:</w:t>
+      </w:r>
+    </w:p>
+    <w:p>
+      <w:pPr>
+        <w:spacing w:line="360" w:lineRule="auto"/>
+        <w:ind w:firstLine="708"/>
+        <w:jc w:val="both"/>
+      </w:pPr>
+      <w:r>
+        <w:t>- tunel zwykły</w:t>
+      </w:r>
+      <w:r>
+        <w:t xml:space="preserve"> (</w:t>
+      </w:r>
+      <w:proofErr w:type="spellStart"/>
+      <w:r>
+        <w:rPr>
+          <w:b/>
+        </w:rPr>
+        <w:t>Last</w:t>
+      </w:r>
+      <w:proofErr w:type="spellEnd"/>
+      <w:r>
+        <w:rPr>
+          <w:b/>
+        </w:rPr>
+        <w:t xml:space="preserve"> </w:t>
+      </w:r>
+      <w:proofErr w:type="spellStart"/>
+      <w:r>
+        <w:rPr>
+          <w:b/>
+        </w:rPr>
+        <w:t>Value</w:t>
+      </w:r>
+      <w:proofErr w:type="spellEnd"/>
+      <w:r>
+        <w:t>)</w:t>
+      </w:r>
+      <w:r>
+        <w:t xml:space="preserve"> – (wejściowy) wprowadza dane do pętli, we wszystkich iteracjach wprowadza tą samą wartość, (wyjściowy) wyprowadza do dalszego fragmentu kodu wartość z ostatniej iteracji,</w:t>
+      </w:r>
+    </w:p>
+    <w:p>
+      <w:pPr>
+        <w:spacing w:line="360" w:lineRule="auto"/>
+        <w:ind w:firstLine="708"/>
+        <w:jc w:val="both"/>
+      </w:pPr>
+      <w:r>
+        <w:t xml:space="preserve">- tunel </w:t>
+      </w:r>
+      <w:proofErr w:type="spellStart"/>
+      <w:r>
+        <w:t>autoindeksowany</w:t>
+      </w:r>
+      <w:proofErr w:type="spellEnd"/>
+      <w:r>
+        <w:t xml:space="preserve"> (</w:t>
+      </w:r>
+      <w:proofErr w:type="spellStart"/>
+      <w:r>
+        <w:rPr>
+          <w:b/>
+        </w:rPr>
+        <w:t>Indexing</w:t>
+      </w:r>
+      <w:proofErr w:type="spellEnd"/>
+      <w:r>
+        <w:t>)</w:t>
+      </w:r>
+      <w:r>
+        <w:t xml:space="preserve"> – służy do współpracy pętli z wektorami danych, (wejściowy) w kolejnych iteracjach </w:t>
+      </w:r>
+      <w:r>
+        <w:t>pętli wprowadza dane z kolejnych komórek wektora – w 0 iteracji wprowadza wartość z 0 elementu wektora, w 1 iteracji wprowadza wartość z 1 elementu wektora itd. (wyjściowy) tworzy wektor zawierający kolejne wartości obliczone w kolejnych iteracjach pętli, rozmiar wektora jest równy liczbie iteracji pętli,</w:t>
+      </w:r>
+    </w:p>
+    <w:p>
+      <w:pPr>
+        <w:spacing w:line="360" w:lineRule="auto"/>
+        <w:ind w:firstLine="708"/>
+        <w:jc w:val="both"/>
+      </w:pPr>
+      <w:r>
+        <w:t xml:space="preserve">- tunel łączący </w:t>
+      </w:r>
+      <w:r>
+        <w:t xml:space="preserve">  </w:t>
+      </w:r>
+      <w:r>
+        <w:t>(</w:t>
+      </w:r>
+      <w:proofErr w:type="spellStart"/>
+      <w:r>
+        <w:rPr>
+          <w:b/>
+        </w:rPr>
+        <w:t>Concatenating</w:t>
+      </w:r>
+      <w:proofErr w:type="spellEnd"/>
+      <w:r>
+        <w:t>) – służy do uzupełniania wektora kolejnymi komórkami, istnieje tylko jako tunel wyjściowy,</w:t>
+      </w:r>
+    </w:p>
+    <w:p>
+      <w:pPr>
+        <w:spacing w:line="360" w:lineRule="auto"/>
+        <w:ind w:firstLine="708"/>
+        <w:jc w:val="both"/>
+      </w:pPr>
+      <w:r>
+        <w:t>- rejestr przesuwny (</w:t>
+      </w:r>
+      <w:r>
+        <w:rPr>
+          <w:b/>
+        </w:rPr>
+        <w:t>Shift Register</w:t>
+      </w:r>
+      <w:r>
+        <w:t>) – tunel przenoszący wartość z poprzedniej iteracji do aktualnej, może być inicjowany</w:t>
+      </w:r>
+      <w:r>
+        <w:t xml:space="preserve"> wprowadzając daną do pierwszej iteracji, w przypadku, gdy nie jest inicjowany wprowadza domyślną lub zapamiętaną wartość, jako jedyny pojawia się po obydwu stronach pętli, może zostać rozszerzony, żeby „pamiętać” wartości z więcej niż jednej iteracji.</w:t>
+      </w:r>
+    </w:p>
+    <w:p>
+      <w:pPr>
+        <w:spacing w:line="360" w:lineRule="auto"/>
+        <w:ind w:firstLine="708"/>
+        <w:jc w:val="both"/>
+      </w:pPr>
+      <w:r>
+        <w:t>W przypadku pierwszych trzech tuneli (wyjściowych) można dodatkowo uaktywnić opcję warunkową (</w:t>
+      </w:r>
+      <w:proofErr w:type="spellStart"/>
+      <w:r>
+        <w:rPr>
+          <w:b/>
+        </w:rPr>
+        <w:t>Conditional</w:t>
+      </w:r>
+      <w:proofErr w:type="spellEnd"/>
+      <w:r>
+        <w:t>). W tym przypadku tylko wartości, dla których boolowski warunek jest spełniony zostają wyprowadzone.</w:t>
+      </w:r>
+    </w:p>
+    <w:p>
+      <w:pPr>
+        <w:spacing w:line="360" w:lineRule="auto"/>
+        <w:ind w:firstLine="708"/>
+        <w:jc w:val="both"/>
+      </w:pPr>
+    </w:p>
+    <w:p>
+      <w:pPr>
         <w:pStyle w:val="Akapitzlist"/>
         <w:numPr>
           <w:ilvl w:val="1"/>
@@ -2195,21 +2408,22 @@
           <w:b/>
         </w:rPr>
       </w:pPr>
-      <w:bookmarkStart w:id="2" w:name="_Ref427667032"/>
+      <w:bookmarkStart w:id="3" w:name="_Ref430774520"/>
+      <w:bookmarkEnd w:id="2"/>
       <w:r>
         <w:rPr>
           <w:b/>
         </w:rPr>
-        <w:t xml:space="preserve">Struktura wyboru - </w:t>
+        <w:t xml:space="preserve">Pętla </w:t>
       </w:r>
       <w:proofErr w:type="spellStart"/>
       <w:r>
         <w:rPr>
           <w:b/>
         </w:rPr>
-        <w:t>Case</w:t>
-      </w:r>
-      <w:bookmarkEnd w:id="2"/>
+        <w:t>While</w:t>
+      </w:r>
+      <w:bookmarkEnd w:id="3"/>
       <w:proofErr w:type="spellEnd"/>
     </w:p>
     <w:p>
@@ -2218,109 +2432,65 @@
         <w:ind w:firstLine="708"/>
         <w:jc w:val="both"/>
       </w:pPr>
-      <w:r>
-        <w:t xml:space="preserve">Struktura wyboru </w:t>
-      </w:r>
       <w:proofErr w:type="spellStart"/>
       <w:r>
+        <w:lastRenderedPageBreak/>
+        <w:t>Petla</w:t>
+      </w:r>
+      <w:proofErr w:type="spellEnd"/>
+      <w:r>
+        <w:t xml:space="preserve"> </w:t>
+      </w:r>
+      <w:proofErr w:type="spellStart"/>
+      <w:r>
         <w:rPr>
           <w:b/>
         </w:rPr>
-        <w:t>Case</w:t>
+        <w:t>While</w:t>
       </w:r>
       <w:proofErr w:type="spellEnd"/>
       <w:r>
-        <w:t xml:space="preserve"> służy do rozgałęzienia lub zróżnicowania wykonywanego kodu. Decyzja, który przypadek struktury ma z</w:t>
-      </w:r>
-      <w:r>
-        <w:t>ostać wykonany jest podejmowana</w:t>
-      </w:r>
-      <w:r>
-        <w:br/>
-      </w:r>
-      <w:r>
-        <w:t>na podstawie informacji wpływającej do selektora wyboru (</w:t>
+        <w:t xml:space="preserve"> jest główną pętlą programu, wykonuje się aż do spełnienia warunku wyjścia. Warunek wyjścia jest typu boolowskiego i może być ustawiony jako „Stop </w:t>
       </w:r>
       <w:proofErr w:type="spellStart"/>
       <w:r>
-        <w:rPr>
-          <w:b/>
-        </w:rPr>
-        <w:t>Case</w:t>
+        <w:t>if</w:t>
       </w:r>
       <w:proofErr w:type="spellEnd"/>
       <w:r>
-        <w:rPr>
-          <w:b/>
-        </w:rPr>
         <w:t xml:space="preserve"> </w:t>
       </w:r>
       <w:proofErr w:type="spellStart"/>
       <w:r>
-        <w:rPr>
-          <w:b/>
-        </w:rPr>
-        <w:t>Selector</w:t>
+        <w:t>True</w:t>
       </w:r>
       <w:proofErr w:type="spellEnd"/>
       <w:r>
-        <w:t xml:space="preserve">). Domyślnym typem danych dla selektora jest typ </w:t>
+        <w:t>” lub jako „</w:t>
       </w:r>
       <w:proofErr w:type="spellStart"/>
       <w:r>
-        <w:rPr>
-          <w:b/>
-        </w:rPr>
-        <w:t>boolean</w:t>
+        <w:t>Continue</w:t>
       </w:r>
       <w:proofErr w:type="spellEnd"/>
       <w:r>
-        <w:t xml:space="preserve">, jednak może przyjmować także inne typy danych jak: </w:t>
+        <w:t xml:space="preserve"> </w:t>
       </w:r>
       <w:proofErr w:type="spellStart"/>
       <w:r>
-        <w:rPr>
-          <w:b/>
-        </w:rPr>
-        <w:t>intege</w:t>
-      </w:r>
-      <w:r>
-        <w:rPr>
-          <w:b/>
-        </w:rPr>
-        <w:t>r</w:t>
+        <w:t>if</w:t>
       </w:r>
       <w:proofErr w:type="spellEnd"/>
       <w:r>
-        <w:rPr>
-          <w:b/>
-        </w:rPr>
         <w:t xml:space="preserve"> </w:t>
       </w:r>
-      <w:r>
-        <w:t xml:space="preserve">(typ całkowity), </w:t>
-      </w:r>
       <w:proofErr w:type="spellStart"/>
       <w:r>
-        <w:rPr>
-          <w:b/>
-        </w:rPr>
-        <w:t>string</w:t>
+        <w:t>True</w:t>
       </w:r>
       <w:proofErr w:type="spellEnd"/>
       <w:r>
-        <w:t xml:space="preserve">, </w:t>
-      </w:r>
-      <w:proofErr w:type="spellStart"/>
-      <w:r>
-        <w:rPr>
-          <w:b/>
-        </w:rPr>
-        <w:t>enum</w:t>
-      </w:r>
-      <w:proofErr w:type="spellEnd"/>
-      <w:r>
-        <w:t xml:space="preserve"> tych typów umożliwia rozgałęzienie programu na więcej niż dwa sposoby. Na </w:t>
+        <w:t xml:space="preserve">”. Na </w:t>
       </w:r>
       <w:r>
         <w:fldChar w:fldCharType="begin"/>
@@ -2338,53 +2508,7 @@
         <w:fldChar w:fldCharType="end"/>
       </w:r>
       <w:r>
-        <w:t xml:space="preserve"> przedstawiono strukturę </w:t>
-      </w:r>
-      <w:proofErr w:type="spellStart"/>
-      <w:r>
-        <w:rPr>
-          <w:b/>
-        </w:rPr>
-        <w:t>Case</w:t>
-      </w:r>
-      <w:proofErr w:type="spellEnd"/>
-      <w:r>
-        <w:t xml:space="preserve"> z selektorem typu </w:t>
-      </w:r>
-      <w:proofErr w:type="spellStart"/>
-      <w:r>
-        <w:t>boolean</w:t>
-      </w:r>
-      <w:proofErr w:type="spellEnd"/>
-      <w:r>
-        <w:t xml:space="preserve"> oraz </w:t>
-      </w:r>
-      <w:r>
-        <w:t xml:space="preserve">z tunelami wejściowymi i wyjściowymi. W przypadku tuneli wyjściowych WSZYSTKIE warunki muszą wpisywać dane. Na </w:t>
-      </w:r>
-      <w:r>
-        <w:fldChar w:fldCharType="begin"/>
-      </w:r>
-      <w:r>
-        <w:instrText xml:space="preserve"> REF _Ref427661984 \r \h </w:instrText>
-      </w:r>
-      <w:r>
-        <w:fldChar w:fldCharType="separate"/>
-      </w:r>
-      <w:r>
-        <w:t>Rys. 1</w:t>
-      </w:r>
-      <w:r>
-        <w:fldChar w:fldCharType="end"/>
-      </w:r>
-      <w:r>
-        <w:t xml:space="preserve"> przedstawiono przykład tunelu wyjściowego z wypełnionymi (pomarańczowy</w:t>
-      </w:r>
-      <w:r>
-        <w:t>) oraz niewypełnionymi (biały z </w:t>
-      </w:r>
-      <w:r>
-        <w:t>pomarańczową obwódką) warunkami.</w:t>
+        <w:t xml:space="preserve"> Przedstawiono wygląd pętli While.</w:t>
       </w:r>
     </w:p>
     <w:p>
@@ -2392,56 +2516,6 @@
         <w:spacing w:line="360" w:lineRule="auto"/>
         <w:jc w:val="center"/>
       </w:pPr>
-      <w:r>
-        <w:rPr>
-          <w:noProof/>
-        </w:rPr>
-        <w:drawing>
-          <wp:inline distT="0" distB="0" distL="0" distR="0">
-            <wp:extent cx="4165244" cy="1198531"/>
-            <wp:effectExtent l="19050" t="0" r="6706" b="0"/>
-            <wp:docPr id="9" name="Obraz 6"/>
-            <wp:cNvGraphicFramePr>
-              <a:graphicFrameLocks xmlns:a="http://schemas.openxmlformats.org/drawingml/2006/main" noChangeAspect="1"/>
-            </wp:cNvGraphicFramePr>
-            <a:graphic xmlns:a="http://schemas.openxmlformats.org/drawingml/2006/main">
-              <a:graphicData uri="http://schemas.openxmlformats.org/drawingml/2006/picture">
-                <pic:pic xmlns:pic="http://schemas.openxmlformats.org/drawingml/2006/picture">
-                  <pic:nvPicPr>
-                    <pic:cNvPr id="0" name="Picture 6"/>
-                    <pic:cNvPicPr>
-                      <a:picLocks noChangeAspect="1" noChangeArrowheads="1"/>
-                    </pic:cNvPicPr>
-                  </pic:nvPicPr>
-                  <pic:blipFill>
-                    <a:blip r:embed="rId14" cstate="print"/>
-                    <a:srcRect/>
-                    <a:stretch>
-                      <a:fillRect/>
-                    </a:stretch>
-                  </pic:blipFill>
-                  <pic:spPr bwMode="auto">
-                    <a:xfrm>
-                      <a:off x="0" y="0"/>
-                      <a:ext cx="4165174" cy="1198511"/>
-                    </a:xfrm>
-                    <a:prstGeom prst="rect">
-                      <a:avLst/>
-                    </a:prstGeom>
-                    <a:noFill/>
-                    <a:ln w="9525">
-                      <a:noFill/>
-                      <a:miter lim="800000"/>
-                      <a:headEnd/>
-                      <a:tailEnd/>
-                    </a:ln>
-                  </pic:spPr>
-                </pic:pic>
-              </a:graphicData>
-            </a:graphic>
-          </wp:inline>
-        </w:drawing>
-      </w:r>
     </w:p>
     <w:p>
       <w:pPr>
@@ -2456,42 +2530,28 @@
           <w:sz w:val="20"/>
         </w:rPr>
       </w:pPr>
-      <w:bookmarkStart w:id="3" w:name="_Ref427661984"/>
+      <w:bookmarkStart w:id="4" w:name="_Ref427661984"/>
       <w:r>
         <w:rPr>
           <w:sz w:val="20"/>
         </w:rPr>
-        <w:t xml:space="preserve">Podstawowa wersja struktury </w:t>
+        <w:t xml:space="preserve">Pętla </w:t>
       </w:r>
       <w:proofErr w:type="spellStart"/>
       <w:r>
         <w:rPr>
           <w:sz w:val="20"/>
         </w:rPr>
-        <w:t>Case</w:t>
+        <w:t>While</w:t>
       </w:r>
       <w:proofErr w:type="spellEnd"/>
       <w:r>
         <w:rPr>
           <w:sz w:val="20"/>
         </w:rPr>
-        <w:t xml:space="preserve"> z selektorem typu </w:t>
-      </w:r>
-      <w:proofErr w:type="spellStart"/>
-      <w:r>
-        <w:rPr>
-          <w:sz w:val="20"/>
-        </w:rPr>
-        <w:t>boolean</w:t>
-      </w:r>
-      <w:proofErr w:type="spellEnd"/>
-      <w:r>
-        <w:rPr>
-          <w:sz w:val="20"/>
-        </w:rPr>
         <w:t>.</w:t>
       </w:r>
-      <w:bookmarkEnd w:id="3"/>
+      <w:bookmarkEnd w:id="4"/>
     </w:p>
     <w:p>
       <w:pPr>
@@ -2595,7 +2655,7 @@
                     </pic:cNvPicPr>
                   </pic:nvPicPr>
                   <pic:blipFill>
-                    <a:blip r:embed="rId15" cstate="print"/>
+                    <a:blip r:embed="rId14" cstate="print"/>
                     <a:srcRect/>
                     <a:stretch>
                       <a:fillRect/>
@@ -2637,7 +2697,7 @@
           <w:sz w:val="20"/>
         </w:rPr>
       </w:pPr>
-      <w:bookmarkStart w:id="4" w:name="_Ref427662849"/>
+      <w:bookmarkStart w:id="5" w:name="_Ref427662849"/>
       <w:r>
         <w:rPr>
           <w:sz w:val="20"/>
@@ -2672,7 +2732,7 @@
         </w:rPr>
         <w:t>.</w:t>
       </w:r>
-      <w:bookmarkEnd w:id="4"/>
+      <w:bookmarkEnd w:id="5"/>
     </w:p>
     <w:p>
       <w:pPr>
@@ -2681,7 +2741,6 @@
         <w:jc w:val="both"/>
       </w:pPr>
       <w:r>
-        <w:lastRenderedPageBreak/>
         <w:t>Dla przypadków nieokreślonych wykonywany jest warunek oznaczony jako domyślny (</w:t>
       </w:r>
       <w:proofErr w:type="spellStart"/>
@@ -2750,7 +2809,7 @@
                     </pic:cNvPicPr>
                   </pic:nvPicPr>
                   <pic:blipFill>
-                    <a:blip r:embed="rId16" cstate="print"/>
+                    <a:blip r:embed="rId15" cstate="print"/>
                     <a:srcRect/>
                     <a:stretch>
                       <a:fillRect/>
@@ -2792,7 +2851,7 @@
           <w:sz w:val="20"/>
         </w:rPr>
       </w:pPr>
-      <w:bookmarkStart w:id="5" w:name="_Ref427667098"/>
+      <w:bookmarkStart w:id="6" w:name="_Ref427667098"/>
       <w:r>
         <w:rPr>
           <w:sz w:val="20"/>
@@ -2860,7 +2919,7 @@
         </w:rPr>
         <w:t>.</w:t>
       </w:r>
-      <w:bookmarkEnd w:id="5"/>
+      <w:bookmarkEnd w:id="6"/>
     </w:p>
     <w:p>
       <w:pPr>
@@ -2971,7 +3030,7 @@
                     </pic:cNvPicPr>
                   </pic:nvPicPr>
                   <pic:blipFill>
-                    <a:blip r:embed="rId17" cstate="print"/>
+                    <a:blip r:embed="rId16" cstate="print"/>
                     <a:srcRect/>
                     <a:stretch>
                       <a:fillRect/>
@@ -3013,7 +3072,7 @@
           <w:sz w:val="20"/>
         </w:rPr>
       </w:pPr>
-      <w:bookmarkStart w:id="6" w:name="_Ref427664989"/>
+      <w:bookmarkStart w:id="7" w:name="_Ref427664989"/>
       <w:r>
         <w:rPr>
           <w:sz w:val="20"/>
@@ -3047,7 +3106,7 @@
         </w:rPr>
         <w:t>string</w:t>
       </w:r>
-      <w:bookmarkEnd w:id="6"/>
+      <w:bookmarkEnd w:id="7"/>
       <w:proofErr w:type="spellEnd"/>
       <w:r>
         <w:rPr>
@@ -3073,6 +3132,7 @@
         <w:rPr>
           <w:u w:val="single"/>
         </w:rPr>
+        <w:lastRenderedPageBreak/>
         <w:t xml:space="preserve">Przypadek użycia selektora </w:t>
       </w:r>
       <w:proofErr w:type="spellStart"/>
@@ -3177,7 +3237,7 @@
                     </pic:cNvPicPr>
                   </pic:nvPicPr>
                   <pic:blipFill>
-                    <a:blip r:embed="rId18" cstate="print"/>
+                    <a:blip r:embed="rId17" cstate="print"/>
                     <a:srcRect/>
                     <a:stretch>
                       <a:fillRect/>
@@ -3219,7 +3279,7 @@
           <w:sz w:val="20"/>
         </w:rPr>
       </w:pPr>
-      <w:bookmarkStart w:id="7" w:name="_Ref427666182"/>
+      <w:bookmarkStart w:id="8" w:name="_Ref427666182"/>
       <w:r>
         <w:rPr>
           <w:sz w:val="20"/>
@@ -3254,7 +3314,7 @@
         </w:rPr>
         <w:t>.</w:t>
       </w:r>
-      <w:bookmarkEnd w:id="7"/>
+      <w:bookmarkEnd w:id="8"/>
     </w:p>
     <w:p>
       <w:pPr>
@@ -3347,11 +3407,7 @@
         <w:t>artościami domyślnymi przypadki</w:t>
       </w:r>
       <w:r>
-        <w:t xml:space="preserve"> nieobsłużone. W przypadku zmiennych liczbowych </w:t>
-      </w:r>
-      <w:r>
-        <w:lastRenderedPageBreak/>
-        <w:t xml:space="preserve">wartością domyślną jest 0. Nie jest to opcja zalecana, powoduje </w:t>
+        <w:t xml:space="preserve"> nieobsłużone. W przypadku zmiennych liczbowych wartością domyślną jest 0. Nie jest to opcja zalecana, powoduje </w:t>
       </w:r>
       <w:r>
         <w:t xml:space="preserve">zmniejszenie czytelności kodu. Może także powodować niespodziewane błędy, domyślną wartością dla referencji </w:t>
@@ -3465,7 +3521,7 @@
                     </pic:cNvPicPr>
                   </pic:nvPicPr>
                   <pic:blipFill>
-                    <a:blip r:embed="rId19" cstate="print"/>
+                    <a:blip r:embed="rId18" cstate="print"/>
                     <a:srcRect/>
                     <a:stretch>
                       <a:fillRect/>
@@ -3507,7 +3563,7 @@
           <w:sz w:val="20"/>
         </w:rPr>
       </w:pPr>
-      <w:bookmarkStart w:id="8" w:name="_Ref427666962"/>
+      <w:bookmarkStart w:id="9" w:name="_Ref427666962"/>
       <w:r>
         <w:rPr>
           <w:sz w:val="20"/>
@@ -3528,7 +3584,7 @@
         </w:rPr>
         <w:t xml:space="preserve"> – wygląd oraz opis w pomocy kontekstowej.</w:t>
       </w:r>
-      <w:bookmarkEnd w:id="8"/>
+      <w:bookmarkEnd w:id="9"/>
     </w:p>
     <w:p>
       <w:pPr>
@@ -3551,14 +3607,14 @@
           <w:b/>
         </w:rPr>
       </w:pPr>
-      <w:bookmarkStart w:id="9" w:name="_Ref427667047"/>
+      <w:bookmarkStart w:id="10" w:name="_Ref427667047"/>
       <w:r>
         <w:rPr>
           <w:b/>
         </w:rPr>
         <w:t>Praca w projekcie</w:t>
       </w:r>
-      <w:bookmarkEnd w:id="9"/>
+      <w:bookmarkEnd w:id="10"/>
     </w:p>
     <w:p>
       <w:pPr>
@@ -3585,6 +3641,7 @@
         <w:jc w:val="both"/>
       </w:pPr>
       <w:r>
+        <w:lastRenderedPageBreak/>
         <w:t>- kompilacja programu do pliku uruchamialnego (</w:t>
       </w:r>
       <w:proofErr w:type="spellStart"/>
@@ -3751,7 +3808,6 @@
         <w:rPr>
           <w:noProof/>
         </w:rPr>
-        <w:lastRenderedPageBreak/>
         <w:drawing>
           <wp:inline distT="0" distB="0" distL="0" distR="0">
             <wp:extent cx="4413961" cy="2571845"/>
@@ -3770,7 +3826,7 @@
                     </pic:cNvPicPr>
                   </pic:nvPicPr>
                   <pic:blipFill>
-                    <a:blip r:embed="rId20" cstate="print"/>
+                    <a:blip r:embed="rId19" cstate="print"/>
                     <a:srcRect/>
                     <a:stretch>
                       <a:fillRect/>
@@ -3812,7 +3868,7 @@
           <w:sz w:val="20"/>
         </w:rPr>
       </w:pPr>
-      <w:bookmarkStart w:id="10" w:name="_Ref427754587"/>
+      <w:bookmarkStart w:id="11" w:name="_Ref427754587"/>
       <w:r>
         <w:rPr>
           <w:sz w:val="20"/>
@@ -3833,7 +3889,7 @@
         </w:rPr>
         <w:t>.</w:t>
       </w:r>
-      <w:bookmarkEnd w:id="10"/>
+      <w:bookmarkEnd w:id="11"/>
     </w:p>
     <w:p>
       <w:pPr>
@@ -4038,9 +4094,9 @@
                   <o:lock v:ext="edit" aspectratio="t"/>
                 </v:shapetype>
                 <v:shape id="_x0000_i1025" type="#_x0000_t75" style="width:114.6pt;height:59.9pt" o:ole="">
-                  <v:imagedata r:id="rId21" o:title=""/>
+                  <v:imagedata r:id="rId20" o:title=""/>
                 </v:shape>
-                <o:OLEObject Type="Embed" ProgID="PBrush" ShapeID="_x0000_i1025" DrawAspect="Content" ObjectID="_1504514244" r:id="rId22"/>
+                <o:OLEObject Type="Embed" ProgID="PBrush" ShapeID="_x0000_i1025" DrawAspect="Content" ObjectID="_1504516379" r:id="rId21"/>
               </w:object>
             </w:r>
           </w:p>
@@ -4054,6 +4110,7 @@
               <w:jc w:val="both"/>
             </w:pPr>
             <w:r>
+              <w:lastRenderedPageBreak/>
               <w:t>b)</w:t>
             </w:r>
           </w:p>
@@ -4064,9 +4121,9 @@
             <w:r>
               <w:object w:dxaOrig="4440" w:dyaOrig="1500">
                 <v:shape id="_x0000_i1026" type="#_x0000_t75" style="width:161.3pt;height:26.5pt" o:ole="">
-                  <v:imagedata r:id="rId23" o:title="" croptop="33249f"/>
+                  <v:imagedata r:id="rId22" o:title="" croptop="33249f"/>
                 </v:shape>
-                <o:OLEObject Type="Embed" ProgID="PBrush" ShapeID="_x0000_i1026" DrawAspect="Content" ObjectID="_1504514245" r:id="rId24"/>
+                <o:OLEObject Type="Embed" ProgID="PBrush" ShapeID="_x0000_i1026" DrawAspect="Content" ObjectID="_1504516380" r:id="rId23"/>
               </w:object>
             </w:r>
           </w:p>
@@ -4090,9 +4147,9 @@
             <w:r>
               <w:object w:dxaOrig="4440" w:dyaOrig="1500">
                 <v:shape id="_x0000_i1027" type="#_x0000_t75" style="width:142.85pt;height:25.9pt" o:ole="">
-                  <v:imagedata r:id="rId23" o:title="" cropbottom="34255f" cropright="7832f"/>
+                  <v:imagedata r:id="rId22" o:title="" cropbottom="34255f" cropright="7832f"/>
                 </v:shape>
-                <o:OLEObject Type="Embed" ProgID="PBrush" ShapeID="_x0000_i1027" DrawAspect="Content" ObjectID="_1504514246" r:id="rId25"/>
+                <o:OLEObject Type="Embed" ProgID="PBrush" ShapeID="_x0000_i1027" DrawAspect="Content" ObjectID="_1504516381" r:id="rId24"/>
               </w:object>
             </w:r>
           </w:p>
@@ -4114,11 +4171,12 @@
               <w:spacing w:line="360" w:lineRule="auto"/>
               <w:jc w:val="center"/>
             </w:pPr>
-            <w:bookmarkStart w:id="11" w:name="_Ref428289947"/>
+            <w:bookmarkStart w:id="12" w:name="_Ref428289947"/>
             <w:r>
               <w:rPr>
                 <w:sz w:val="20"/>
               </w:rPr>
+              <w:lastRenderedPageBreak/>
               <w:t xml:space="preserve">Widok: opcji dodawania w drzewie (a), wirtualnego folderu (b), </w:t>
             </w:r>
             <w:r>
@@ -4142,7 +4200,7 @@
               </w:rPr>
               <w:t xml:space="preserve"> (c).</w:t>
             </w:r>
-            <w:bookmarkEnd w:id="11"/>
+            <w:bookmarkEnd w:id="12"/>
           </w:p>
         </w:tc>
       </w:tr>
@@ -4167,14 +4225,14 @@
           <w:b/>
         </w:rPr>
       </w:pPr>
-      <w:bookmarkStart w:id="12" w:name="_Ref427319602"/>
+      <w:bookmarkStart w:id="13" w:name="_Ref427319602"/>
       <w:r>
         <w:rPr>
           <w:b/>
         </w:rPr>
         <w:t>LABORATORYJNE STANOWISKO BADAWCZE</w:t>
       </w:r>
-      <w:bookmarkEnd w:id="12"/>
+      <w:bookmarkEnd w:id="13"/>
     </w:p>
     <w:p>
       <w:pPr>
@@ -4190,14 +4248,14 @@
           <w:b/>
         </w:rPr>
       </w:pPr>
-      <w:bookmarkStart w:id="13" w:name="_Ref427319607"/>
+      <w:bookmarkStart w:id="14" w:name="_Ref427319607"/>
       <w:r>
         <w:rPr>
           <w:b/>
         </w:rPr>
         <w:t>Obiekt badany</w:t>
       </w:r>
-      <w:bookmarkEnd w:id="13"/>
+      <w:bookmarkEnd w:id="14"/>
     </w:p>
     <w:p>
       <w:pPr>
@@ -4261,14 +4319,14 @@
           <w:b/>
         </w:rPr>
       </w:pPr>
-      <w:bookmarkStart w:id="14" w:name="_Ref427319615"/>
+      <w:bookmarkStart w:id="15" w:name="_Ref427319615"/>
       <w:r>
         <w:rPr>
           <w:b/>
         </w:rPr>
         <w:t>Urządzenia dodatkowe</w:t>
       </w:r>
-      <w:bookmarkEnd w:id="14"/>
+      <w:bookmarkEnd w:id="15"/>
     </w:p>
     <w:p>
       <w:pPr>
@@ -4289,7 +4347,6 @@
         <w:spacing w:line="360" w:lineRule="auto"/>
       </w:pPr>
       <w:r>
-        <w:lastRenderedPageBreak/>
         <w:t xml:space="preserve"> </w:t>
       </w:r>
     </w:p>
@@ -4307,14 +4364,14 @@
           <w:b/>
         </w:rPr>
       </w:pPr>
-      <w:bookmarkStart w:id="15" w:name="_Ref427319621"/>
+      <w:bookmarkStart w:id="16" w:name="_Ref427319621"/>
       <w:r>
         <w:rPr>
           <w:b/>
         </w:rPr>
         <w:t>Oprogramowanie</w:t>
       </w:r>
-      <w:bookmarkEnd w:id="15"/>
+      <w:bookmarkEnd w:id="16"/>
     </w:p>
     <w:p>
       <w:pPr>
@@ -4393,7 +4450,7 @@
           <w:b/>
         </w:rPr>
       </w:pPr>
-      <w:bookmarkStart w:id="16" w:name="_Ref427319634"/>
+      <w:bookmarkStart w:id="17" w:name="_Ref427319634"/>
       <w:r>
         <w:rPr>
           <w:b/>
@@ -4406,7 +4463,7 @@
         </w:rPr>
         <w:t xml:space="preserve"> – WYKAZ ZADAŃ DO REALIZACJI</w:t>
       </w:r>
-      <w:bookmarkEnd w:id="16"/>
+      <w:bookmarkEnd w:id="17"/>
     </w:p>
     <w:p>
       <w:pPr>
@@ -4683,6 +4740,7 @@
         <w:jc w:val="both"/>
       </w:pPr>
       <w:r>
+        <w:lastRenderedPageBreak/>
         <w:t>- przygotować plik realizujący decyzyjność działania aplikacji zgodnie z podanym niżej schematem blokowym</w:t>
       </w:r>
     </w:p>
@@ -4695,7 +4753,6 @@
         <w:rPr>
           <w:noProof/>
         </w:rPr>
-        <w:lastRenderedPageBreak/>
         <w:drawing>
           <wp:inline distT="0" distB="0" distL="0" distR="0">
             <wp:extent cx="5145481" cy="5163314"/>
@@ -4714,7 +4771,7 @@
                     </pic:cNvPicPr>
                   </pic:nvPicPr>
                   <pic:blipFill>
-                    <a:blip r:embed="rId26" cstate="print"/>
+                    <a:blip r:embed="rId25" cstate="print"/>
                     <a:srcRect/>
                     <a:stretch>
                       <a:fillRect/>
@@ -4941,7 +4998,7 @@
           <w:b/>
         </w:rPr>
       </w:pPr>
-      <w:bookmarkStart w:id="17" w:name="_Ref427319642"/>
+      <w:bookmarkStart w:id="18" w:name="_Ref427319642"/>
       <w:r>
         <w:rPr>
           <w:b/>
@@ -4954,7 +5011,7 @@
         </w:rPr>
         <w:t xml:space="preserve">– </w:t>
       </w:r>
-      <w:bookmarkEnd w:id="17"/>
+      <w:bookmarkEnd w:id="18"/>
       <w:r>
         <w:rPr>
           <w:b/>
@@ -5058,7 +5115,7 @@
                     </pic:cNvPicPr>
                   </pic:nvPicPr>
                   <pic:blipFill>
-                    <a:blip r:embed="rId27" cstate="print"/>
+                    <a:blip r:embed="rId26" cstate="print"/>
                     <a:srcRect/>
                     <a:stretch>
                       <a:fillRect/>
@@ -5161,7 +5218,7 @@
                     </pic:cNvPicPr>
                   </pic:nvPicPr>
                   <pic:blipFill>
-                    <a:blip r:embed="rId28" cstate="print"/>
+                    <a:blip r:embed="rId27" cstate="print"/>
                     <a:srcRect/>
                     <a:stretch>
                       <a:fillRect/>
@@ -5400,14 +5457,14 @@
           <w:b/>
         </w:rPr>
       </w:pPr>
-      <w:bookmarkStart w:id="18" w:name="_Ref427319682"/>
+      <w:bookmarkStart w:id="19" w:name="_Ref427319682"/>
       <w:r>
         <w:rPr>
           <w:b/>
         </w:rPr>
         <w:t>RAPORT</w:t>
       </w:r>
-      <w:bookmarkEnd w:id="18"/>
+      <w:bookmarkEnd w:id="19"/>
     </w:p>
     <w:p>
       <w:pPr>
@@ -5462,14 +5519,14 @@
           <w:b/>
         </w:rPr>
       </w:pPr>
-      <w:bookmarkStart w:id="19" w:name="_Ref427319687"/>
+      <w:bookmarkStart w:id="20" w:name="_Ref427319687"/>
       <w:r>
         <w:rPr>
           <w:b/>
         </w:rPr>
         <w:t>PYTANIA</w:t>
       </w:r>
-      <w:bookmarkEnd w:id="19"/>
+      <w:bookmarkEnd w:id="20"/>
     </w:p>
     <w:p>
       <w:pPr>
@@ -6373,7 +6430,7 @@
         <w:rStyle w:val="Numerstrony"/>
         <w:noProof/>
       </w:rPr>
-      <w:t>3</w:t>
+      <w:t>4</w:t>
     </w:r>
     <w:r>
       <w:rPr>
@@ -6566,7 +6623,7 @@
               <v:shape id="_x0000_i1028" type="#_x0000_t75" style="width:17.3pt;height:27.05pt" o:ole="">
                 <v:imagedata r:id="rId1" o:title=""/>
               </v:shape>
-              <o:OLEObject Type="Embed" ProgID="CorelDRAW.Graphic.11" ShapeID="_x0000_i1028" DrawAspect="Content" ObjectID="_1504514247" r:id="rId2"/>
+              <o:OLEObject Type="Embed" ProgID="CorelDRAW.Graphic.11" ShapeID="_x0000_i1028" DrawAspect="Content" ObjectID="_1504516382" r:id="rId2"/>
             </w:object>
           </w:r>
         </w:p>
@@ -11229,7 +11286,7 @@
 </file>
 
 <file path=customXml/itemProps1.xml><?xml version="1.0" encoding="utf-8"?>
-<ds:datastoreItem xmlns:ds="http://schemas.openxmlformats.org/officeDocument/2006/customXml" ds:itemID="{385344FF-8D6F-4AE8-AF8E-7A50F8676F00}">
+<ds:datastoreItem xmlns:ds="http://schemas.openxmlformats.org/officeDocument/2006/customXml" ds:itemID="{45B16237-3D1D-4A3E-9726-DB3420B2675D}">
   <ds:schemaRefs>
     <ds:schemaRef ds:uri="http://schemas.openxmlformats.org/officeDocument/2006/bibliography"/>
   </ds:schemaRefs>

</xml_diff>

<commit_message>
lekko dopisane o strukturach sekwencyjnych w instrukcji 4 dodano harmonogram oraz tematy 2015
</commit_message>
<xml_diff>
--- a/Cw4 petle/PiWDP4 Petle.docx
+++ b/Cw4 petle/PiWDP4 Petle.docx
@@ -3009,7 +3009,7 @@
                 <v:shape id="_x0000_i1025" type="#_x0000_t75" style="width:93.9pt;height:83.5pt" o:ole="">
                   <v:imagedata r:id="rId16" o:title=""/>
                 </v:shape>
-                <o:OLEObject Type="Embed" ProgID="PBrush" ShapeID="_x0000_i1025" DrawAspect="Content" ObjectID="_1504552937" r:id="rId17"/>
+                <o:OLEObject Type="Embed" ProgID="PBrush" ShapeID="_x0000_i1025" DrawAspect="Content" ObjectID="_1505381212" r:id="rId17"/>
               </w:object>
             </w:r>
           </w:p>
@@ -3098,6 +3098,114 @@
       <w:r>
         <w:t xml:space="preserve"> istnieją dwie struktury sekwencyjne</w:t>
       </w:r>
+      <w:r>
+        <w:t xml:space="preserve"> </w:t>
+      </w:r>
+      <w:r>
+        <w:rPr>
+          <w:b/>
+        </w:rPr>
+        <w:t xml:space="preserve">Flat </w:t>
+      </w:r>
+      <w:proofErr w:type="spellStart"/>
+      <w:r>
+        <w:rPr>
+          <w:b/>
+        </w:rPr>
+        <w:t>Sequence</w:t>
+      </w:r>
+      <w:proofErr w:type="spellEnd"/>
+      <w:r>
+        <w:rPr>
+          <w:b/>
+        </w:rPr>
+        <w:t xml:space="preserve"> </w:t>
+      </w:r>
+      <w:proofErr w:type="spellStart"/>
+      <w:r>
+        <w:rPr>
+          <w:b/>
+        </w:rPr>
+        <w:t>Structure</w:t>
+      </w:r>
+      <w:proofErr w:type="spellEnd"/>
+      <w:r>
+        <w:t xml:space="preserve"> oraz </w:t>
+      </w:r>
+      <w:proofErr w:type="spellStart"/>
+      <w:r>
+        <w:rPr>
+          <w:b/>
+        </w:rPr>
+        <w:t>Stacked</w:t>
+      </w:r>
+      <w:proofErr w:type="spellEnd"/>
+      <w:r>
+        <w:rPr>
+          <w:b/>
+        </w:rPr>
+        <w:t xml:space="preserve"> </w:t>
+      </w:r>
+      <w:proofErr w:type="spellStart"/>
+      <w:r>
+        <w:rPr>
+          <w:b/>
+        </w:rPr>
+        <w:t>Sequence</w:t>
+      </w:r>
+      <w:proofErr w:type="spellEnd"/>
+      <w:r>
+        <w:rPr>
+          <w:b/>
+        </w:rPr>
+        <w:t xml:space="preserve"> </w:t>
+      </w:r>
+      <w:proofErr w:type="spellStart"/>
+      <w:r>
+        <w:rPr>
+          <w:b/>
+        </w:rPr>
+        <w:t>Structure</w:t>
+      </w:r>
+      <w:proofErr w:type="spellEnd"/>
+      <w:r>
+        <w:t>. Ich widok przypomina kolejne klatki filmu. Ich działanie jest identyczne, różnią się prezentacją graficzną w oknie diagramu. Struktura płaska (</w:t>
+      </w:r>
+      <w:r>
+        <w:rPr>
+          <w:b/>
+        </w:rPr>
+        <w:t>Flat</w:t>
+      </w:r>
+      <w:r>
+        <w:t>) jest bardziej czytelna jednak wymaga więcej miejsca ponieważ widać wszystkie klatki. Struktura nakładana (</w:t>
+      </w:r>
+      <w:proofErr w:type="spellStart"/>
+      <w:r>
+        <w:rPr>
+          <w:b/>
+        </w:rPr>
+        <w:t>Stacked</w:t>
+      </w:r>
+      <w:proofErr w:type="spellEnd"/>
+      <w:r>
+        <w:t>) wyświetla widok tylko jednej klatki na raz, pozostałe są ukryte pod nią więc zajmuje mniej miejsca jednak kod pozostałych kratek jest ukryty, przez co jest mniej czytelny. Można bardzo szybko dokonać zmiany struktury z płaskiej na nakładaną</w:t>
+      </w:r>
+      <w:r>
+        <w:t xml:space="preserve"> i </w:t>
+      </w:r>
+      <w:r>
+        <w:t xml:space="preserve">odwrotnie klikając </w:t>
+      </w:r>
+      <w:r>
+        <w:rPr>
+          <w:b/>
+        </w:rPr>
+        <w:t>PPM</w:t>
+      </w:r>
+      <w:r>
+        <w:t xml:space="preserve"> i wybierając odpowiednią opcję z menu podręcznego, struktury sekwencyjne można konwertować także na inne struktury.</w:t>
+      </w:r>
     </w:p>
     <w:p>
       <w:pPr>
@@ -3325,6 +3433,7 @@
         <w:rPr>
           <w:lang w:val="en-US"/>
         </w:rPr>
+        <w:lastRenderedPageBreak/>
         <w:t>LabVIEW</w:t>
       </w:r>
       <w:proofErr w:type="spellEnd"/>
@@ -3499,7 +3608,6 @@
         <w:ind w:left="360"/>
       </w:pPr>
       <w:r>
-        <w:lastRenderedPageBreak/>
         <w:t xml:space="preserve">- uzupełnić </w:t>
       </w:r>
       <w:r>
@@ -3675,9 +3783,6 @@
         <w:instrText xml:space="preserve"> REF _Ref430810572 \h </w:instrText>
       </w:r>
       <w:r>
-        <w:fldChar w:fldCharType="separate"/>
-      </w:r>
-      <w:r>
         <w:fldChar w:fldCharType="end"/>
       </w:r>
       <w:r>
@@ -3735,6 +3840,7 @@
         <w:rPr>
           <w:noProof/>
         </w:rPr>
+        <w:lastRenderedPageBreak/>
         <w:drawing>
           <wp:inline distT="0" distB="0" distL="0" distR="0">
             <wp:extent cx="4959985" cy="1851025"/>
@@ -3813,7 +3919,6 @@
         <w:rPr>
           <w:noProof/>
         </w:rPr>
-        <w:lastRenderedPageBreak/>
         <w:drawing>
           <wp:inline distT="0" distB="0" distL="0" distR="0">
             <wp:extent cx="3916527" cy="2324169"/>
@@ -4033,6 +4138,7 @@
         <w:rPr>
           <w:noProof/>
         </w:rPr>
+        <w:lastRenderedPageBreak/>
         <w:drawing>
           <wp:inline distT="0" distB="0" distL="0" distR="0">
             <wp:extent cx="1568349" cy="1063894"/>
@@ -4239,7 +4345,6 @@
         <w:rPr>
           <w:lang w:val="en-GB"/>
         </w:rPr>
-        <w:lastRenderedPageBreak/>
         <w:t>LabVIEW</w:t>
       </w:r>
       <w:proofErr w:type="spellEnd"/>
@@ -4824,7 +4929,7 @@
               <v:shape id="_x0000_i1026" type="#_x0000_t75" style="width:17.3pt;height:27.05pt" o:ole="">
                 <v:imagedata r:id="rId1" o:title=""/>
               </v:shape>
-              <o:OLEObject Type="Embed" ProgID="CorelDRAW.Graphic.11" ShapeID="_x0000_i1026" DrawAspect="Content" ObjectID="_1504552938" r:id="rId2"/>
+              <o:OLEObject Type="Embed" ProgID="CorelDRAW.Graphic.11" ShapeID="_x0000_i1026" DrawAspect="Content" ObjectID="_1505381213" r:id="rId2"/>
             </w:object>
           </w:r>
         </w:p>
@@ -9580,7 +9685,7 @@
 </file>
 
 <file path=customXml/itemProps1.xml><?xml version="1.0" encoding="utf-8"?>
-<ds:datastoreItem xmlns:ds="http://schemas.openxmlformats.org/officeDocument/2006/customXml" ds:itemID="{0BBE0F95-A68F-4B3A-885B-92FF6DEBBC1A}">
+<ds:datastoreItem xmlns:ds="http://schemas.openxmlformats.org/officeDocument/2006/customXml" ds:itemID="{03ECFC03-8BB5-4B96-806A-09F7313F2FD3}">
   <ds:schemaRefs>
     <ds:schemaRef ds:uri="http://schemas.openxmlformats.org/officeDocument/2006/bibliography"/>
   </ds:schemaRefs>

</xml_diff>

<commit_message>
Dodanie dodatkowego zadania iteracynego, poprawa edycyjna spisu treści
</commit_message>
<xml_diff>
--- a/Cw4 petle/PiWDP4 Petle.docx
+++ b/Cw4 petle/PiWDP4 Petle.docx
@@ -881,41 +881,7 @@
               <w:rPr>
                 <w:b/>
               </w:rPr>
-              <w:t xml:space="preserve">Pętla </w:t>
-            </w:r>
-            <w:proofErr w:type="spellStart"/>
-            <w:r>
-              <w:rPr>
-                <w:b/>
-              </w:rPr>
-              <w:t>FOR</w:t>
-            </w:r>
-            <w:r>
-              <w:fldChar w:fldCharType="end"/>
-            </w:r>
-            <w:r>
-              <w:fldChar w:fldCharType="begin"/>
-            </w:r>
-            <w:r>
-              <w:instrText xml:space="preserve"> REF _Ref427592898 \h </w:instrText>
-            </w:r>
-            <w:r>
-              <w:fldChar w:fldCharType="separate"/>
-            </w:r>
-            <w:r>
-              <w:rPr>
-                <w:b/>
-                <w:bCs/>
-              </w:rPr>
-              <w:t>Błąd</w:t>
-            </w:r>
-            <w:proofErr w:type="spellEnd"/>
-            <w:r>
-              <w:rPr>
-                <w:b/>
-                <w:bCs/>
-              </w:rPr>
-              <w:t>! Nie można odnaleźć źródła odwołania.</w:t>
+              <w:t>Pętla FOR</w:t>
             </w:r>
             <w:r>
               <w:fldChar w:fldCharType="end"/>
@@ -996,50 +962,13 @@
               <w:rPr>
                 <w:b/>
               </w:rPr>
-              <w:t xml:space="preserve">Struktury </w:t>
-            </w:r>
-            <w:proofErr w:type="spellStart"/>
-            <w:r>
-              <w:rPr>
-                <w:b/>
-              </w:rPr>
-              <w:t>sekwencyjne</w:t>
+              <w:t>Struktury sekwencyjne</w:t>
             </w:r>
             <w:r>
               <w:fldChar w:fldCharType="end"/>
             </w:r>
             <w:r>
-              <w:fldChar w:fldCharType="begin"/>
-            </w:r>
-            <w:r>
-              <w:instrText xml:space="preserve"> REF _Ref430774520 \h </w:instrText>
-            </w:r>
-            <w:r>
-              <w:fldChar w:fldCharType="separate"/>
-            </w:r>
-            <w:r>
-              <w:rPr>
-                <w:b/>
-              </w:rPr>
-              <w:t>Pętla</w:t>
-            </w:r>
-            <w:proofErr w:type="spellEnd"/>
-            <w:r>
-              <w:rPr>
-                <w:b/>
-              </w:rPr>
               <w:t xml:space="preserve"> </w:t>
-            </w:r>
-            <w:proofErr w:type="spellStart"/>
-            <w:r>
-              <w:rPr>
-                <w:b/>
-              </w:rPr>
-              <w:t>While</w:t>
-            </w:r>
-            <w:proofErr w:type="spellEnd"/>
-            <w:r>
-              <w:fldChar w:fldCharType="end"/>
             </w:r>
           </w:p>
         </w:tc>
@@ -1117,41 +1046,7 @@
               <w:rPr>
                 <w:b/>
               </w:rPr>
-              <w:t xml:space="preserve">Klaster </w:t>
-            </w:r>
-            <w:proofErr w:type="spellStart"/>
-            <w:r>
-              <w:rPr>
-                <w:b/>
-              </w:rPr>
-              <w:t>błędu</w:t>
-            </w:r>
-            <w:r>
-              <w:fldChar w:fldCharType="end"/>
-            </w:r>
-            <w:r>
-              <w:fldChar w:fldCharType="begin"/>
-            </w:r>
-            <w:r>
-              <w:instrText xml:space="preserve"> REF _Ref427592898 \h </w:instrText>
-            </w:r>
-            <w:r>
-              <w:fldChar w:fldCharType="separate"/>
-            </w:r>
-            <w:r>
-              <w:rPr>
-                <w:b/>
-                <w:bCs/>
-              </w:rPr>
-              <w:t>Błąd</w:t>
-            </w:r>
-            <w:proofErr w:type="spellEnd"/>
-            <w:r>
-              <w:rPr>
-                <w:b/>
-                <w:bCs/>
-              </w:rPr>
-              <w:t>! Nie można odnaleźć źródła odwołania.</w:t>
+              <w:t>Klaster błędu</w:t>
             </w:r>
             <w:r>
               <w:fldChar w:fldCharType="end"/>
@@ -4017,7 +3912,7 @@
                 <v:shape id="_x0000_i1025" type="#_x0000_t75" style="width:93.9pt;height:83.5pt" o:ole="">
                   <v:imagedata r:id="rId16" o:title=""/>
                 </v:shape>
-                <o:OLEObject Type="Embed" ProgID="PBrush" ShapeID="_x0000_i1025" DrawAspect="Content" ObjectID="_1505426040" r:id="rId17"/>
+                <o:OLEObject Type="Embed" ProgID="PBrush" ShapeID="_x0000_i1025" DrawAspect="Content" ObjectID="_1506463515" r:id="rId17"/>
               </w:object>
             </w:r>
           </w:p>
@@ -6726,6 +6621,9 @@
           </w:p>
           <w:p>
             <w:r>
+              <w:rPr>
+                <w:noProof/>
+              </w:rPr>
               <w:drawing>
                 <wp:inline distT="0" distB="0" distL="0" distR="0">
                   <wp:extent cx="2655570" cy="1038860"/>
@@ -7084,159 +6982,280 @@
         <w:t xml:space="preserve">- </w:t>
       </w:r>
       <w:r>
-        <w:t>brak</w:t>
-      </w:r>
-      <w:r>
+        <w:t>uzupełnienie zadań z ćwiczenia 3</w:t>
+      </w:r>
+    </w:p>
+    <w:p>
+      <w:pPr>
+        <w:pStyle w:val="Nagwek1"/>
+        <w:rPr>
+          <w:b w:val="0"/>
+        </w:rPr>
+      </w:pPr>
+      <w:r>
+        <w:rPr>
+          <w:b w:val="0"/>
+        </w:rPr>
+        <w:t>ZADANIA DODATKOWE PO WYKONANIU ĆWICZENIA</w:t>
+      </w:r>
+    </w:p>
+    <w:p>
+      <w:pPr>
+        <w:spacing w:line="360" w:lineRule="auto"/>
+      </w:pPr>
+      <w:r>
+        <w:t xml:space="preserve">- </w:t>
+      </w:r>
+      <w:r>
+        <w:t>poprawić estetycznie okno programu „</w:t>
+      </w:r>
+      <w:proofErr w:type="spellStart"/>
+      <w:r>
+        <w:rPr>
+          <w:i/>
+        </w:rPr>
+        <w:t>main.vi</w:t>
+      </w:r>
+      <w:proofErr w:type="spellEnd"/>
+      <w:r>
+        <w:t>”</w:t>
+      </w:r>
+    </w:p>
+    <w:p>
+      <w:pPr>
+        <w:spacing w:line="360" w:lineRule="auto"/>
+      </w:pPr>
+      <w:r>
+        <w:t xml:space="preserve">- poprawić wskaźnik </w:t>
+      </w:r>
+      <w:proofErr w:type="spellStart"/>
+      <w:r>
+        <w:rPr>
+          <w:b/>
+        </w:rPr>
+        <w:t>Waveform</w:t>
+      </w:r>
+      <w:proofErr w:type="spellEnd"/>
+      <w:r>
+        <w:rPr>
+          <w:b/>
+        </w:rPr>
+        <w:t xml:space="preserve"> Chart</w:t>
+      </w:r>
+      <w:r>
+        <w:t xml:space="preserve"> aby prezentował dane w taki sam sposób, jak to zostało przedstawione na </w:t>
+      </w:r>
+      <w:r>
+        <w:fldChar w:fldCharType="begin"/>
+      </w:r>
+      <w:r>
+        <w:instrText xml:space="preserve"> REF _Ref430810722 \r \h </w:instrText>
+      </w:r>
+      <w:r>
+        <w:fldChar w:fldCharType="separate"/>
+      </w:r>
+      <w:r>
+        <w:t>Rys. 10</w:t>
+      </w:r>
+      <w:r>
+        <w:fldChar w:fldCharType="end"/>
+      </w:r>
+      <w:r>
+        <w:t>.</w:t>
+      </w:r>
+    </w:p>
+    <w:p>
+      <w:pPr>
+        <w:spacing w:line="360" w:lineRule="auto"/>
+      </w:pPr>
+      <w:r>
+        <w:t>- poprawić aplikację tak, żeby przetwarzanie danych następowało tylko w przypadku prawidłowo wykonanej akwizycji.</w:t>
+      </w:r>
+      <w:r>
+        <w:t xml:space="preserve"> Należy zastosować klaster błędu</w:t>
+      </w:r>
+      <w:r>
+        <w:t xml:space="preserve"> (oraz szablon „</w:t>
+      </w:r>
+      <w:proofErr w:type="spellStart"/>
+      <w:r>
+        <w:rPr>
+          <w:i/>
+        </w:rPr>
+        <w:t>SubVI</w:t>
+      </w:r>
+      <w:proofErr w:type="spellEnd"/>
+      <w:r>
+        <w:rPr>
+          <w:i/>
+        </w:rPr>
         <w:t xml:space="preserve"> </w:t>
       </w:r>
-    </w:p>
-    <w:p>
-      <w:pPr>
-        <w:pStyle w:val="Nagwek1"/>
-        <w:rPr>
-          <w:b w:val="0"/>
-        </w:rPr>
-      </w:pPr>
-      <w:r>
-        <w:rPr>
-          <w:b w:val="0"/>
-        </w:rPr>
-        <w:t>ZADANIA DODATKOWE PO WYKONANIU ĆWICZENIA</w:t>
+      <w:proofErr w:type="spellStart"/>
+      <w:r>
+        <w:rPr>
+          <w:i/>
+        </w:rPr>
+        <w:t>With</w:t>
+      </w:r>
+      <w:proofErr w:type="spellEnd"/>
+      <w:r>
+        <w:rPr>
+          <w:i/>
+        </w:rPr>
+        <w:t xml:space="preserve"> </w:t>
+      </w:r>
+      <w:proofErr w:type="spellStart"/>
+      <w:r>
+        <w:rPr>
+          <w:i/>
+        </w:rPr>
+        <w:t>Error</w:t>
+      </w:r>
+      <w:proofErr w:type="spellEnd"/>
+      <w:r>
+        <w:rPr>
+          <w:i/>
+        </w:rPr>
+        <w:t xml:space="preserve"> </w:t>
+      </w:r>
+      <w:proofErr w:type="spellStart"/>
+      <w:r>
+        <w:rPr>
+          <w:i/>
+        </w:rPr>
+        <w:t>Handling</w:t>
+      </w:r>
+      <w:proofErr w:type="spellEnd"/>
+      <w:r>
+        <w:t>”)</w:t>
+      </w:r>
+      <w:r>
+        <w:t>.</w:t>
       </w:r>
     </w:p>
     <w:p>
       <w:pPr>
         <w:spacing w:line="360" w:lineRule="auto"/>
       </w:pPr>
-      <w:r>
-        <w:t xml:space="preserve">- </w:t>
-      </w:r>
-      <w:r>
-        <w:t>poprawić estetycznie okno programu „</w:t>
+    </w:p>
+    <w:p>
+      <w:pPr>
+        <w:spacing w:line="360" w:lineRule="auto"/>
+      </w:pPr>
+      <w:r>
+        <w:t>- napisać program obliczający iteracyjnie, z dokładnością do 1km, następujące zadanie z fizyki (proponowana prezentacja graficzna wyników):</w:t>
+      </w:r>
+    </w:p>
+    <w:p>
+      <w:pPr>
+        <w:spacing w:line="360" w:lineRule="auto"/>
+      </w:pPr>
+    </w:p>
+    <w:p>
+      <w:pPr>
+        <w:spacing w:line="360" w:lineRule="auto"/>
+      </w:pPr>
+      <w:r>
+        <w:t>Odległość międ</w:t>
+      </w:r>
+      <w:r>
+        <w:t>zy dwoma miastami wynosi s [</w:t>
+      </w:r>
+      <w:r>
+        <w:t>km</w:t>
+      </w:r>
+      <w:r>
+        <w:t>]</w:t>
+      </w:r>
+      <w:r>
+        <w:t>. Z każdego z nich w tej samej chwili wyrusza pociąg w stronę drugiego miasta. Jakie drogi przebędą pociągi do chwili spotkania, jeśli szybkości wynoszą odpowiednio v</w:t>
+      </w:r>
+      <w:r>
+        <w:rPr>
+          <w:vertAlign w:val="subscript"/>
+        </w:rPr>
+        <w:t>1</w:t>
+      </w:r>
+      <w:r>
+        <w:t xml:space="preserve"> = </w:t>
+      </w:r>
+      <w:r>
+        <w:t>[km/</w:t>
+      </w:r>
+      <w:r>
+        <w:t>h</w:t>
+      </w:r>
+      <w:r>
+        <w:t>]</w:t>
+      </w:r>
+      <w:r>
+        <w:t xml:space="preserve"> oraz v</w:t>
+      </w:r>
+      <w:r>
+        <w:rPr>
+          <w:vertAlign w:val="subscript"/>
+        </w:rPr>
+        <w:t>2</w:t>
+      </w:r>
+      <w:r>
+        <w:t xml:space="preserve"> = </w:t>
+      </w:r>
+      <w:r>
+        <w:t>[km/</w:t>
+      </w:r>
+      <w:r>
+        <w:t>h</w:t>
+      </w:r>
+      <w:r>
+        <w:t>].</w:t>
+      </w:r>
+    </w:p>
+    <w:p>
+      <w:pPr>
+        <w:spacing w:line="360" w:lineRule="auto"/>
+      </w:pPr>
+    </w:p>
+    <w:p>
+      <w:pPr>
+        <w:spacing w:line="360" w:lineRule="auto"/>
+      </w:pPr>
+      <w:r>
+        <w:t>Kontrolki prezentujące dane wejściowe to:</w:t>
+      </w:r>
+    </w:p>
+    <w:p>
+      <w:pPr>
+        <w:spacing w:line="360" w:lineRule="auto"/>
+      </w:pPr>
+      <w:r>
+        <w:t>s, v</w:t>
+      </w:r>
+      <w:r>
+        <w:rPr>
+          <w:vertAlign w:val="subscript"/>
+        </w:rPr>
+        <w:t>1</w:t>
+      </w:r>
+      <w:r>
+        <w:t>, v</w:t>
+      </w:r>
+      <w:r>
+        <w:rPr>
+          <w:vertAlign w:val="subscript"/>
+        </w:rPr>
+        <w:t>2</w:t>
+      </w:r>
+      <w:r>
+        <w:t xml:space="preserve">, wszystkie typu </w:t>
       </w:r>
       <w:proofErr w:type="spellStart"/>
       <w:r>
-        <w:rPr>
-          <w:i/>
-        </w:rPr>
-        <w:t>main.vi</w:t>
+        <w:t>bouble</w:t>
       </w:r>
       <w:proofErr w:type="spellEnd"/>
       <w:r>
-        <w:t>”</w:t>
-      </w:r>
-    </w:p>
-    <w:p>
-      <w:pPr>
-        <w:spacing w:line="360" w:lineRule="auto"/>
-      </w:pPr>
-      <w:r>
-        <w:t xml:space="preserve">- poprawić wskaźnik </w:t>
-      </w:r>
-      <w:proofErr w:type="spellStart"/>
-      <w:r>
-        <w:rPr>
-          <w:b/>
-        </w:rPr>
-        <w:t>Waveform</w:t>
-      </w:r>
-      <w:proofErr w:type="spellEnd"/>
-      <w:r>
-        <w:rPr>
-          <w:b/>
-        </w:rPr>
-        <w:t xml:space="preserve"> Chart</w:t>
-      </w:r>
-      <w:r>
-        <w:t xml:space="preserve"> aby prezentował dane w taki sam sposób, jak to zostało przedstawione na </w:t>
-      </w:r>
-      <w:r>
-        <w:fldChar w:fldCharType="begin"/>
-      </w:r>
-      <w:r>
-        <w:instrText xml:space="preserve"> REF _Ref430810722 \r \h </w:instrText>
-      </w:r>
-      <w:r>
-        <w:fldChar w:fldCharType="separate"/>
-      </w:r>
-      <w:r>
-        <w:t>Rys. 10</w:t>
-      </w:r>
-      <w:r>
-        <w:fldChar w:fldCharType="end"/>
-      </w:r>
-      <w:r>
-        <w:t>.</w:t>
-      </w:r>
-    </w:p>
-    <w:p>
-      <w:pPr>
-        <w:spacing w:line="360" w:lineRule="auto"/>
-      </w:pPr>
-      <w:r>
-        <w:t>- poprawić aplikację tak, żeby przetwarzanie danych następowało tylko w przypadku prawidłowo wykonanej akwizycji.</w:t>
-      </w:r>
-      <w:r>
-        <w:t xml:space="preserve"> Należy zastosować klaster błędu</w:t>
-      </w:r>
-      <w:r>
-        <w:t xml:space="preserve"> (oraz szablon „</w:t>
-      </w:r>
-      <w:proofErr w:type="spellStart"/>
-      <w:r>
-        <w:rPr>
-          <w:i/>
-        </w:rPr>
-        <w:t>SubVI</w:t>
-      </w:r>
-      <w:proofErr w:type="spellEnd"/>
-      <w:r>
-        <w:rPr>
-          <w:i/>
-        </w:rPr>
-        <w:t xml:space="preserve"> </w:t>
-      </w:r>
-      <w:proofErr w:type="spellStart"/>
-      <w:r>
-        <w:rPr>
-          <w:i/>
-        </w:rPr>
-        <w:t>With</w:t>
-      </w:r>
-      <w:proofErr w:type="spellEnd"/>
-      <w:r>
-        <w:rPr>
-          <w:i/>
-        </w:rPr>
-        <w:t xml:space="preserve"> </w:t>
-      </w:r>
-      <w:proofErr w:type="spellStart"/>
-      <w:r>
-        <w:rPr>
-          <w:i/>
-        </w:rPr>
-        <w:t>Error</w:t>
-      </w:r>
-      <w:proofErr w:type="spellEnd"/>
-      <w:r>
-        <w:rPr>
-          <w:i/>
-        </w:rPr>
-        <w:t xml:space="preserve"> </w:t>
-      </w:r>
-      <w:proofErr w:type="spellStart"/>
-      <w:r>
-        <w:rPr>
-          <w:i/>
-        </w:rPr>
-        <w:t>Handling</w:t>
-      </w:r>
-      <w:proofErr w:type="spellEnd"/>
-      <w:r>
-        <w:t>”)</w:t>
-      </w:r>
-      <w:r>
-        <w:t>.</w:t>
+        <w:t>,</w:t>
       </w:r>
     </w:p>
     <w:p>
@@ -8040,7 +8059,7 @@
                 <v:shape id="_x0000_i1026" type="#_x0000_t75" style="width:243.65pt;height:84.1pt" o:ole="">
                   <v:imagedata r:id="rId39" o:title=""/>
                 </v:shape>
-                <o:OLEObject Type="Embed" ProgID="PBrush" ShapeID="_x0000_i1026" DrawAspect="Content" ObjectID="_1505426041" r:id="rId40"/>
+                <o:OLEObject Type="Embed" ProgID="PBrush" ShapeID="_x0000_i1026" DrawAspect="Content" ObjectID="_1506463516" r:id="rId40"/>
               </w:object>
             </w:r>
           </w:p>
@@ -8160,7 +8179,7 @@
         <w:rStyle w:val="Numerstrony"/>
         <w:noProof/>
       </w:rPr>
-      <w:t>12</w:t>
+      <w:t>2</w:t>
     </w:r>
     <w:r>
       <w:rPr>
@@ -8353,7 +8372,7 @@
               <v:shape id="_x0000_i1027" type="#_x0000_t75" style="width:17.3pt;height:27.05pt" o:ole="">
                 <v:imagedata r:id="rId1" o:title=""/>
               </v:shape>
-              <o:OLEObject Type="Embed" ProgID="CorelDRAW.Graphic.11" ShapeID="_x0000_i1027" DrawAspect="Content" ObjectID="_1505426042" r:id="rId2"/>
+              <o:OLEObject Type="Embed" ProgID="CorelDRAW.Graphic.11" ShapeID="_x0000_i1027" DrawAspect="Content" ObjectID="_1506463517" r:id="rId2"/>
             </w:object>
           </w:r>
         </w:p>
@@ -13262,7 +13281,7 @@
 </file>
 
 <file path=customXml/itemProps1.xml><?xml version="1.0" encoding="utf-8"?>
-<ds:datastoreItem xmlns:ds="http://schemas.openxmlformats.org/officeDocument/2006/customXml" ds:itemID="{B5F8BED3-8B34-49BD-9897-14196D1BE60D}">
+<ds:datastoreItem xmlns:ds="http://schemas.openxmlformats.org/officeDocument/2006/customXml" ds:itemID="{AEB37E3E-5F97-4C86-B756-9C4BE915DF89}">
   <ds:schemaRefs>
     <ds:schemaRef ds:uri="http://schemas.openxmlformats.org/officeDocument/2006/bibliography"/>
   </ds:schemaRefs>

</xml_diff>

<commit_message>
Przygotowanie szablonu do instrukcji 6
</commit_message>
<xml_diff>
--- a/Cw4 petle/PiWDP4 Petle.docx
+++ b/Cw4 petle/PiWDP4 Petle.docx
@@ -3912,7 +3912,7 @@
                 <v:shape id="_x0000_i1025" type="#_x0000_t75" style="width:93.9pt;height:83.5pt" o:ole="">
                   <v:imagedata r:id="rId16" o:title=""/>
                 </v:shape>
-                <o:OLEObject Type="Embed" ProgID="PBrush" ShapeID="_x0000_i1025" DrawAspect="Content" ObjectID="_1506463515" r:id="rId17"/>
+                <o:OLEObject Type="Embed" ProgID="PBrush" ShapeID="_x0000_i1025" DrawAspect="Content" ObjectID="_1506974296" r:id="rId17"/>
               </w:object>
             </w:r>
           </w:p>
@@ -7264,10 +7264,90 @@
           <w:b/>
         </w:rPr>
       </w:pPr>
-      <w:r>
+    </w:p>
+    <w:p>
+      <w:pPr>
         <w:rPr>
           <w:b/>
         </w:rPr>
+      </w:pPr>
+    </w:p>
+    <w:p>
+      <w:r>
+        <w:t xml:space="preserve">- w podanym zakresie liczb (min do max) typu </w:t>
+      </w:r>
+      <w:proofErr w:type="spellStart"/>
+      <w:r>
+        <w:t>int</w:t>
+      </w:r>
+      <w:proofErr w:type="spellEnd"/>
+      <w:r>
+        <w:t xml:space="preserve"> wypisać te liczby jako </w:t>
+      </w:r>
+      <w:proofErr w:type="spellStart"/>
+      <w:r>
+        <w:t>string</w:t>
+      </w:r>
+      <w:proofErr w:type="spellEnd"/>
+      <w:r>
+        <w:t xml:space="preserve"> wielokrotności 3 zastąpić "</w:t>
+      </w:r>
+      <w:proofErr w:type="spellStart"/>
+      <w:r>
+        <w:t>fizz</w:t>
+      </w:r>
+      <w:proofErr w:type="spellEnd"/>
+      <w:r>
+        <w:t>" wielokrotności 5 zastąpić "</w:t>
+      </w:r>
+      <w:proofErr w:type="spellStart"/>
+      <w:r>
+        <w:t>buzz</w:t>
+      </w:r>
+      <w:proofErr w:type="spellEnd"/>
+      <w:r>
+        <w:t>" wielokrotności obydwu "</w:t>
+      </w:r>
+      <w:proofErr w:type="spellStart"/>
+      <w:r>
+        <w:t>fizzbuzz</w:t>
+      </w:r>
+      <w:proofErr w:type="spellEnd"/>
+      <w:r>
+        <w:t>"</w:t>
+      </w:r>
+    </w:p>
+    <w:p/>
+    <w:p>
+      <w:pPr>
+        <w:spacing w:line="360" w:lineRule="auto"/>
+      </w:pPr>
+      <w:r>
+        <w:t>Kontrolki prezentujące dane wejściowe to:</w:t>
+      </w:r>
+    </w:p>
+    <w:p>
+      <w:pPr>
+        <w:rPr>
+          <w:b/>
+        </w:rPr>
+      </w:pPr>
+      <w:r>
+        <w:t>Min, max typu I32</w:t>
+      </w:r>
+    </w:p>
+    <w:p>
+      <w:pPr>
+        <w:rPr>
+          <w:rFonts w:asciiTheme="majorHAnsi" w:eastAsiaTheme="majorEastAsia" w:hAnsiTheme="majorHAnsi" w:cstheme="majorBidi"/>
+          <w:b/>
+          <w:bCs/>
+          <w:color w:val="365F91" w:themeColor="accent1" w:themeShade="BF"/>
+          <w:sz w:val="28"/>
+          <w:szCs w:val="28"/>
+        </w:rPr>
+      </w:pPr>
+      <w:r>
         <w:br w:type="page"/>
       </w:r>
     </w:p>
@@ -8059,7 +8139,7 @@
                 <v:shape id="_x0000_i1026" type="#_x0000_t75" style="width:243.65pt;height:84.1pt" o:ole="">
                   <v:imagedata r:id="rId39" o:title=""/>
                 </v:shape>
-                <o:OLEObject Type="Embed" ProgID="PBrush" ShapeID="_x0000_i1026" DrawAspect="Content" ObjectID="_1506463516" r:id="rId40"/>
+                <o:OLEObject Type="Embed" ProgID="PBrush" ShapeID="_x0000_i1026" DrawAspect="Content" ObjectID="_1506974297" r:id="rId40"/>
               </w:object>
             </w:r>
           </w:p>
@@ -8179,7 +8259,7 @@
         <w:rStyle w:val="Numerstrony"/>
         <w:noProof/>
       </w:rPr>
-      <w:t>2</w:t>
+      <w:t>12</w:t>
     </w:r>
     <w:r>
       <w:rPr>
@@ -8372,7 +8452,7 @@
               <v:shape id="_x0000_i1027" type="#_x0000_t75" style="width:17.3pt;height:27.05pt" o:ole="">
                 <v:imagedata r:id="rId1" o:title=""/>
               </v:shape>
-              <o:OLEObject Type="Embed" ProgID="CorelDRAW.Graphic.11" ShapeID="_x0000_i1027" DrawAspect="Content" ObjectID="_1506463517" r:id="rId2"/>
+              <o:OLEObject Type="Embed" ProgID="CorelDRAW.Graphic.11" ShapeID="_x0000_i1027" DrawAspect="Content" ObjectID="_1506974298" r:id="rId2"/>
             </w:object>
           </w:r>
         </w:p>
@@ -13281,7 +13361,7 @@
 </file>
 
 <file path=customXml/itemProps1.xml><?xml version="1.0" encoding="utf-8"?>
-<ds:datastoreItem xmlns:ds="http://schemas.openxmlformats.org/officeDocument/2006/customXml" ds:itemID="{AEB37E3E-5F97-4C86-B756-9C4BE915DF89}">
+<ds:datastoreItem xmlns:ds="http://schemas.openxmlformats.org/officeDocument/2006/customXml" ds:itemID="{22EE7C89-AD9E-4FD2-8EE0-0A8B84FC3F11}">
   <ds:schemaRefs>
     <ds:schemaRef ds:uri="http://schemas.openxmlformats.org/officeDocument/2006/bibliography"/>
   </ds:schemaRefs>

</xml_diff>